<commit_message>
WIP: written updated -> write tests
</commit_message>
<xml_diff>
--- a/ps3/Problem set 3.docx
+++ b/ps3/Problem set 3.docx
@@ -52,15 +52,50 @@
     </w:p>
     <w:p/>
     <w:p>
-      <w:r>
-        <w:rPr>
-          <w:b/>
-        </w:rPr>
-        <w:t>public static void printOddsRecursive(IntNode</w:t>
-      </w:r>
-      <w:r>
-        <w:t xml:space="preserve"> iFirstNode</w:t>
-      </w:r>
+      <w:proofErr w:type="gramStart"/>
+      <w:r>
+        <w:rPr>
+          <w:b/>
+        </w:rPr>
+        <w:t>public</w:t>
+      </w:r>
+      <w:proofErr w:type="gramEnd"/>
+      <w:r>
+        <w:rPr>
+          <w:b/>
+        </w:rPr>
+        <w:t xml:space="preserve"> static void </w:t>
+      </w:r>
+      <w:proofErr w:type="spellStart"/>
+      <w:r>
+        <w:rPr>
+          <w:b/>
+        </w:rPr>
+        <w:t>printOddsRecursive</w:t>
+      </w:r>
+      <w:proofErr w:type="spellEnd"/>
+      <w:r>
+        <w:rPr>
+          <w:b/>
+        </w:rPr>
+        <w:t>(</w:t>
+      </w:r>
+      <w:proofErr w:type="spellStart"/>
+      <w:r>
+        <w:rPr>
+          <w:b/>
+        </w:rPr>
+        <w:t>IntNode</w:t>
+      </w:r>
+      <w:proofErr w:type="spellEnd"/>
+      <w:r>
+        <w:t xml:space="preserve"> </w:t>
+      </w:r>
+      <w:proofErr w:type="spellStart"/>
+      <w:r>
+        <w:t>iFirstNode</w:t>
+      </w:r>
+      <w:proofErr w:type="spellEnd"/>
       <w:r>
         <w:rPr>
           <w:b/>
@@ -71,7 +106,15 @@
     <w:p/>
     <w:p>
       <w:r>
-        <w:t xml:space="preserve">    // base case -&gt; No next node</w:t>
+        <w:t xml:space="preserve">    // </w:t>
+      </w:r>
+      <w:proofErr w:type="gramStart"/>
+      <w:r>
+        <w:t>base</w:t>
+      </w:r>
+      <w:proofErr w:type="gramEnd"/>
+      <w:r>
+        <w:t xml:space="preserve"> case -&gt; No next node</w:t>
       </w:r>
     </w:p>
     <w:p>
@@ -81,7 +124,23 @@
         </w:tabs>
       </w:pPr>
       <w:r>
-        <w:t xml:space="preserve">    if( iFirstNode.next == null)</w:t>
+        <w:t xml:space="preserve">    </w:t>
+      </w:r>
+      <w:proofErr w:type="gramStart"/>
+      <w:r>
+        <w:t>if</w:t>
+      </w:r>
+      <w:proofErr w:type="gramEnd"/>
+      <w:r>
+        <w:t xml:space="preserve">( </w:t>
+      </w:r>
+      <w:proofErr w:type="spellStart"/>
+      <w:r>
+        <w:t>iFirstNode.next</w:t>
+      </w:r>
+      <w:proofErr w:type="spellEnd"/>
+      <w:r>
+        <w:t xml:space="preserve"> == null)</w:t>
       </w:r>
       <w:r>
         <w:tab/>
@@ -94,7 +153,15 @@
         </w:tabs>
       </w:pPr>
       <w:r>
-        <w:t xml:space="preserve">        return;</w:t>
+        <w:t xml:space="preserve">        </w:t>
+      </w:r>
+      <w:proofErr w:type="gramStart"/>
+      <w:r>
+        <w:t>return</w:t>
+      </w:r>
+      <w:proofErr w:type="gramEnd"/>
+      <w:r>
+        <w:t>;</w:t>
       </w:r>
     </w:p>
     <w:p>
@@ -106,28 +173,88 @@
     </w:p>
     <w:p>
       <w:r>
-        <w:t xml:space="preserve">    // if odd value, print it</w:t>
-      </w:r>
-    </w:p>
-    <w:p>
-      <w:r>
-        <w:t xml:space="preserve">    if( iFirstNode.val%2 == 1)</w:t>
-      </w:r>
-    </w:p>
-    <w:p>
-      <w:r>
-        <w:t xml:space="preserve">        System.out.print( iFirstNode.val )</w:t>
+        <w:t xml:space="preserve">    // </w:t>
+      </w:r>
+      <w:proofErr w:type="gramStart"/>
+      <w:r>
+        <w:t>if</w:t>
+      </w:r>
+      <w:proofErr w:type="gramEnd"/>
+      <w:r>
+        <w:t xml:space="preserve"> odd value, print it</w:t>
+      </w:r>
+    </w:p>
+    <w:p>
+      <w:r>
+        <w:t xml:space="preserve">    </w:t>
+      </w:r>
+      <w:proofErr w:type="gramStart"/>
+      <w:r>
+        <w:t>if</w:t>
+      </w:r>
+      <w:proofErr w:type="gramEnd"/>
+      <w:r>
+        <w:t>( iFirstNode.val%2 == 1)</w:t>
+      </w:r>
+    </w:p>
+    <w:p>
+      <w:r>
+        <w:t xml:space="preserve">        </w:t>
+      </w:r>
+      <w:proofErr w:type="spellStart"/>
+      <w:r>
+        <w:t>System.out.print</w:t>
+      </w:r>
+      <w:proofErr w:type="spellEnd"/>
+      <w:proofErr w:type="gramStart"/>
+      <w:r>
+        <w:t xml:space="preserve">( </w:t>
+      </w:r>
+      <w:proofErr w:type="spellStart"/>
+      <w:r>
+        <w:t>iFirstNode.val</w:t>
+      </w:r>
+      <w:proofErr w:type="spellEnd"/>
+      <w:proofErr w:type="gramEnd"/>
+      <w:r>
+        <w:t xml:space="preserve"> )</w:t>
       </w:r>
     </w:p>
     <w:p/>
     <w:p>
       <w:r>
-        <w:t xml:space="preserve">    // recursive call</w:t>
-      </w:r>
-    </w:p>
-    <w:p>
-      <w:r>
-        <w:t xml:space="preserve">    printOddRecursive(iFirstNode.next)</w:t>
+        <w:t xml:space="preserve">    // </w:t>
+      </w:r>
+      <w:proofErr w:type="gramStart"/>
+      <w:r>
+        <w:t>recursive</w:t>
+      </w:r>
+      <w:proofErr w:type="gramEnd"/>
+      <w:r>
+        <w:t xml:space="preserve"> call</w:t>
+      </w:r>
+    </w:p>
+    <w:p>
+      <w:r>
+        <w:t xml:space="preserve">    </w:t>
+      </w:r>
+      <w:proofErr w:type="spellStart"/>
+      <w:proofErr w:type="gramStart"/>
+      <w:r>
+        <w:t>printOddRecursive</w:t>
+      </w:r>
+      <w:proofErr w:type="spellEnd"/>
+      <w:proofErr w:type="gramEnd"/>
+      <w:r>
+        <w:t>(</w:t>
+      </w:r>
+      <w:proofErr w:type="spellStart"/>
+      <w:r>
+        <w:t>iFirstNode.next</w:t>
+      </w:r>
+      <w:proofErr w:type="spellEnd"/>
+      <w:r>
+        <w:t>)</w:t>
       </w:r>
     </w:p>
     <w:p>
@@ -169,11 +296,26 @@
     </w:p>
     <w:p/>
     <w:p>
-      <w:r>
-        <w:rPr>
-          <w:b/>
-        </w:rPr>
-        <w:t>public static void printOdds</w:t>
+      <w:proofErr w:type="gramStart"/>
+      <w:r>
+        <w:rPr>
+          <w:b/>
+        </w:rPr>
+        <w:t>public</w:t>
+      </w:r>
+      <w:proofErr w:type="gramEnd"/>
+      <w:r>
+        <w:rPr>
+          <w:b/>
+        </w:rPr>
+        <w:t xml:space="preserve"> static void </w:t>
+      </w:r>
+      <w:proofErr w:type="spellStart"/>
+      <w:r>
+        <w:rPr>
+          <w:b/>
+        </w:rPr>
+        <w:t>printOdds</w:t>
       </w:r>
       <w:r>
         <w:rPr>
@@ -181,15 +323,29 @@
         </w:rPr>
         <w:t>Iterative</w:t>
       </w:r>
-      <w:r>
-        <w:rPr>
-          <w:b/>
-        </w:rPr>
-        <w:t>(IntNode</w:t>
-      </w:r>
-      <w:r>
-        <w:t xml:space="preserve"> iFirstNode</w:t>
-      </w:r>
+      <w:proofErr w:type="spellEnd"/>
+      <w:r>
+        <w:rPr>
+          <w:b/>
+        </w:rPr>
+        <w:t>(</w:t>
+      </w:r>
+      <w:proofErr w:type="spellStart"/>
+      <w:r>
+        <w:rPr>
+          <w:b/>
+        </w:rPr>
+        <w:t>IntNode</w:t>
+      </w:r>
+      <w:proofErr w:type="spellEnd"/>
+      <w:r>
+        <w:t xml:space="preserve"> </w:t>
+      </w:r>
+      <w:proofErr w:type="spellStart"/>
+      <w:r>
+        <w:t>iFirstNode</w:t>
+      </w:r>
+      <w:proofErr w:type="spellEnd"/>
       <w:r>
         <w:rPr>
           <w:b/>
@@ -200,12 +356,46 @@
     <w:p/>
     <w:p>
       <w:r>
-        <w:t xml:space="preserve">    // init IntNode we will use to iterate</w:t>
-      </w:r>
-    </w:p>
-    <w:p>
-      <w:r>
-        <w:t xml:space="preserve">    IntNode control = iFirstNode;</w:t>
+        <w:t xml:space="preserve">    // </w:t>
+      </w:r>
+      <w:proofErr w:type="spellStart"/>
+      <w:proofErr w:type="gramStart"/>
+      <w:r>
+        <w:t>init</w:t>
+      </w:r>
+      <w:proofErr w:type="spellEnd"/>
+      <w:proofErr w:type="gramEnd"/>
+      <w:r>
+        <w:t xml:space="preserve"> </w:t>
+      </w:r>
+      <w:proofErr w:type="spellStart"/>
+      <w:r>
+        <w:t>IntNode</w:t>
+      </w:r>
+      <w:proofErr w:type="spellEnd"/>
+      <w:r>
+        <w:t xml:space="preserve"> we will use to iterate</w:t>
+      </w:r>
+    </w:p>
+    <w:p>
+      <w:r>
+        <w:t xml:space="preserve">    </w:t>
+      </w:r>
+      <w:proofErr w:type="spellStart"/>
+      <w:r>
+        <w:t>IntNode</w:t>
+      </w:r>
+      <w:proofErr w:type="spellEnd"/>
+      <w:r>
+        <w:t xml:space="preserve"> control = </w:t>
+      </w:r>
+      <w:proofErr w:type="spellStart"/>
+      <w:r>
+        <w:t>iFirstNode</w:t>
+      </w:r>
+      <w:proofErr w:type="spellEnd"/>
+      <w:r>
+        <w:t>;</w:t>
       </w:r>
     </w:p>
     <w:p/>
@@ -213,14 +403,13 @@
       <w:r>
         <w:t xml:space="preserve">    </w:t>
       </w:r>
-      <w:r>
-        <w:t>while(control</w:t>
-      </w:r>
-      <w:r>
-        <w:t>.next</w:t>
-      </w:r>
-      <w:r>
-        <w:t xml:space="preserve"> != null)</w:t>
+      <w:proofErr w:type="gramStart"/>
+      <w:r>
+        <w:t>while</w:t>
+      </w:r>
+      <w:proofErr w:type="gramEnd"/>
+      <w:r>
+        <w:t>(control != null)</w:t>
       </w:r>
       <w:r>
         <w:t>{</w:t>
@@ -228,18 +417,60 @@
     </w:p>
     <w:p>
       <w:r>
-        <w:t xml:space="preserve">        if(control.val%2 == 1)</w:t>
-      </w:r>
-    </w:p>
-    <w:p>
-      <w:r>
-        <w:t xml:space="preserve">            System.out.print(control.val )</w:t>
+        <w:t xml:space="preserve">        </w:t>
+      </w:r>
+      <w:proofErr w:type="gramStart"/>
+      <w:r>
+        <w:t>if</w:t>
+      </w:r>
+      <w:proofErr w:type="gramEnd"/>
+      <w:r>
+        <w:t>(control.val%2 == 1)</w:t>
+      </w:r>
+    </w:p>
+    <w:p>
+      <w:r>
+        <w:t xml:space="preserve">            </w:t>
+      </w:r>
+      <w:proofErr w:type="spellStart"/>
+      <w:proofErr w:type="gramStart"/>
+      <w:r>
+        <w:t>System.out.print</w:t>
+      </w:r>
+      <w:proofErr w:type="spellEnd"/>
+      <w:r>
+        <w:t>(</w:t>
+      </w:r>
+      <w:proofErr w:type="spellStart"/>
+      <w:proofErr w:type="gramEnd"/>
+      <w:r>
+        <w:t>control.val</w:t>
+      </w:r>
+      <w:proofErr w:type="spellEnd"/>
+      <w:r>
+        <w:t xml:space="preserve"> )</w:t>
       </w:r>
     </w:p>
     <w:p/>
     <w:p>
       <w:r>
-        <w:t xml:space="preserve">        control = control.next;</w:t>
+        <w:t xml:space="preserve">        </w:t>
+      </w:r>
+      <w:proofErr w:type="gramStart"/>
+      <w:r>
+        <w:t>control</w:t>
+      </w:r>
+      <w:proofErr w:type="gramEnd"/>
+      <w:r>
+        <w:t xml:space="preserve"> = </w:t>
+      </w:r>
+      <w:proofErr w:type="spellStart"/>
+      <w:r>
+        <w:t>control.next</w:t>
+      </w:r>
+      <w:proofErr w:type="spellEnd"/>
+      <w:r>
+        <w:t>;</w:t>
       </w:r>
     </w:p>
     <w:p>
@@ -247,23 +478,6 @@
         <w:t xml:space="preserve">    }</w:t>
       </w:r>
     </w:p>
-    <w:p/>
-    <w:p>
-      <w:r>
-        <w:t>// special case for the last node</w:t>
-      </w:r>
-    </w:p>
-    <w:p>
-      <w:r>
-        <w:t>if(control.val%2 == 1)</w:t>
-      </w:r>
-    </w:p>
-    <w:p>
-      <w:r>
-        <w:t xml:space="preserve">    System.out.print(control.val )</w:t>
-      </w:r>
-    </w:p>
-    <w:p/>
     <w:p>
       <w:pPr>
         <w:rPr>
@@ -337,86 +551,260 @@
     <w:p/>
     <w:p>
       <w:r>
+        <w:t>Illustrate the worst case:</w:t>
+      </w:r>
+    </w:p>
+    <w:p>
+      <w:r>
+        <w:t>L1 = {</w:t>
+      </w:r>
+      <w:proofErr w:type="gramStart"/>
+      <w:r>
+        <w:t>1,1,1,1,1,1,…</w:t>
+      </w:r>
+      <w:proofErr w:type="gramEnd"/>
+      <w:r>
+        <w:t xml:space="preserve"> } - (1 everywhere)</w:t>
+      </w:r>
+    </w:p>
+    <w:p>
+      <w:r>
+        <w:t xml:space="preserve">L2 = </w:t>
+      </w:r>
+      <w:proofErr w:type="gramStart"/>
+      <w:r>
+        <w:t>{……..,1</w:t>
+      </w:r>
+      <w:proofErr w:type="gramEnd"/>
+      <w:r>
+        <w:t>}  - (no 1 before the last)</w:t>
+      </w:r>
+    </w:p>
+    <w:p/>
+    <w:p>
+      <w:r>
         <w:lastRenderedPageBreak/>
-        <w:t>List1 loop:</w:t>
-      </w:r>
-      <w:r>
-        <w:t xml:space="preserve"> O(n</w:t>
-      </w:r>
-      <w:r>
-        <w:rPr>
+        <w:t>Assuming:</w:t>
+      </w:r>
+    </w:p>
+    <w:p>
+      <w:r>
+        <w:t xml:space="preserve">- </w:t>
+      </w:r>
+      <w:proofErr w:type="gramStart"/>
+      <w:r>
+        <w:t>the</w:t>
+      </w:r>
+      <w:proofErr w:type="gramEnd"/>
+      <w:r>
+        <w:t xml:space="preserve"> first list has </w:t>
+      </w:r>
+      <w:proofErr w:type="spellStart"/>
+      <w:r>
+        <w:t>a</w:t>
+      </w:r>
+      <w:proofErr w:type="spellEnd"/>
+      <w:r>
+        <w:t xml:space="preserve"> length of n.</w:t>
+      </w:r>
+    </w:p>
+    <w:p>
+      <w:r>
+        <w:t xml:space="preserve">- </w:t>
+      </w:r>
+      <w:proofErr w:type="gramStart"/>
+      <w:r>
+        <w:t>the</w:t>
+      </w:r>
+      <w:proofErr w:type="gramEnd"/>
+      <w:r>
+        <w:t xml:space="preserve"> second list has a length of m.</w:t>
+      </w:r>
+    </w:p>
+    <w:p>
+      <w:r>
+        <w:t xml:space="preserve">- </w:t>
+      </w:r>
+      <w:proofErr w:type="spellStart"/>
+      <w:proofErr w:type="gramStart"/>
+      <w:r>
+        <w:t>getItem</w:t>
+      </w:r>
+      <w:proofErr w:type="spellEnd"/>
+      <w:proofErr w:type="gramEnd"/>
+      <w:r>
+        <w:t>(n) is O(n).</w:t>
+      </w:r>
+    </w:p>
+    <w:p>
+      <w:r>
+        <w:t xml:space="preserve">- </w:t>
+      </w:r>
+      <w:proofErr w:type="spellStart"/>
+      <w:proofErr w:type="gramStart"/>
+      <w:r>
+        <w:t>addItem</w:t>
+      </w:r>
+      <w:proofErr w:type="spellEnd"/>
+      <w:proofErr w:type="gramEnd"/>
+      <w:r>
+        <w:t>(n) is O(n).</w:t>
+      </w:r>
+    </w:p>
+    <w:p>
+      <m:oMathPara>
+        <m:oMath>
+          <m:r>
+            <w:rPr>
+              <w:rFonts w:ascii="Cambria Math" w:hAnsi="Cambria Math"/>
+            </w:rPr>
+            <m:t xml:space="preserve">Order ≈ </m:t>
+          </m:r>
+          <m:r>
+            <w:rPr>
+              <w:rFonts w:ascii="Cambria Math" w:hAnsi="Cambria Math"/>
+            </w:rPr>
+            <m:t>n*</m:t>
+          </m:r>
+          <m:r>
+            <w:rPr>
+              <w:rFonts w:ascii="Cambria Math" w:hAnsi="Cambria Math"/>
+            </w:rPr>
+            <m:t>(</m:t>
+          </m:r>
+          <m:nary>
+            <m:naryPr>
+              <m:chr m:val="∑"/>
+              <m:limLoc m:val="undOvr"/>
+              <m:ctrlPr>
+                <w:rPr>
+                  <w:rFonts w:ascii="Cambria Math" w:hAnsi="Cambria Math"/>
+                  <w:i/>
+                </w:rPr>
+              </m:ctrlPr>
+            </m:naryPr>
+            <m:sub>
+              <m:r>
+                <w:rPr>
+                  <w:rFonts w:ascii="Cambria Math" w:hAnsi="Cambria Math"/>
+                </w:rPr>
+                <m:t>i=1</m:t>
+              </m:r>
+            </m:sub>
+            <m:sup>
+              <m:r>
+                <w:rPr>
+                  <w:rFonts w:ascii="Cambria Math" w:hAnsi="Cambria Math"/>
+                </w:rPr>
+                <m:t>m</m:t>
+              </m:r>
+            </m:sup>
+            <m:e>
+              <m:r>
+                <w:rPr>
+                  <w:rFonts w:ascii="Cambria Math" w:hAnsi="Cambria Math"/>
+                </w:rPr>
+                <m:t>i</m:t>
+              </m:r>
+            </m:e>
+          </m:nary>
+          <m:r>
+            <w:rPr>
+              <w:rFonts w:ascii="Cambria Math" w:hAnsi="Cambria Math"/>
+            </w:rPr>
+            <m:t xml:space="preserve"> +m)</m:t>
+          </m:r>
+          <m:r>
+            <w:rPr>
+              <w:rFonts w:ascii="Cambria Math" w:hAnsi="Cambria Math"/>
+            </w:rPr>
+            <m:t>+</m:t>
+          </m:r>
+          <m:r>
+            <w:rPr>
+              <w:rFonts w:ascii="Cambria Math" w:hAnsi="Cambria Math"/>
+            </w:rPr>
+            <m:t xml:space="preserve"> </m:t>
+          </m:r>
+          <m:nary>
+            <m:naryPr>
+              <m:chr m:val="∑"/>
+              <m:limLoc m:val="undOvr"/>
+              <m:ctrlPr>
+                <w:rPr>
+                  <w:rFonts w:ascii="Cambria Math" w:hAnsi="Cambria Math"/>
+                  <w:i/>
+                </w:rPr>
+              </m:ctrlPr>
+            </m:naryPr>
+            <m:sub>
+              <m:r>
+                <w:rPr>
+                  <w:rFonts w:ascii="Cambria Math" w:hAnsi="Cambria Math"/>
+                </w:rPr>
+                <m:t>i=1</m:t>
+              </m:r>
+            </m:sub>
+            <m:sup>
+              <m:r>
+                <w:rPr>
+                  <w:rFonts w:ascii="Cambria Math" w:hAnsi="Cambria Math"/>
+                </w:rPr>
+                <m:t>n</m:t>
+              </m:r>
+            </m:sup>
+            <m:e>
+              <m:r>
+                <w:rPr>
+                  <w:rFonts w:ascii="Cambria Math" w:hAnsi="Cambria Math"/>
+                </w:rPr>
+                <m:t>i</m:t>
+              </m:r>
+            </m:e>
+          </m:nary>
+        </m:oMath>
+      </m:oMathPara>
+    </w:p>
+    <w:p/>
+    <w:p>
+      <w:r>
+        <w:t xml:space="preserve">Therefore the worst case </w:t>
+      </w:r>
+      <w:r>
+        <w:t>is</w:t>
+      </w:r>
+      <w:r>
+        <w:t xml:space="preserve"> </w:t>
+      </w:r>
+      <w:proofErr w:type="gramStart"/>
+      <w:r>
+        <w:rPr>
+          <w:b/>
+        </w:rPr>
+        <w:t>O(</w:t>
+      </w:r>
+      <w:proofErr w:type="gramEnd"/>
+      <w:r>
+        <w:rPr>
+          <w:b/>
+        </w:rPr>
+        <w:t>n</w:t>
+      </w:r>
+      <w:r>
+        <w:rPr>
+          <w:b/>
           <w:vertAlign w:val="superscript"/>
         </w:rPr>
-        <w:t>2</w:t>
-      </w:r>
-      <w:r>
-        <w:t>)</w:t>
-      </w:r>
-    </w:p>
-    <w:p>
-      <w:r>
-        <w:t xml:space="preserve">m*getItem(i) </w:t>
-      </w:r>
-    </w:p>
-    <w:p>
-      <w:r>
-        <w:t>getItem(i) = om</w:t>
+        <w:t>3</w:t>
+      </w:r>
+      <w:r>
+        <w:rPr>
+          <w:b/>
+        </w:rPr>
+        <w:t>).</w:t>
       </w:r>
     </w:p>
     <w:p/>
-    <w:p>
-      <w:r>
-        <w:t>List2 loop:</w:t>
-      </w:r>
-      <w:r>
-        <w:t xml:space="preserve"> O(n</w:t>
-      </w:r>
-      <w:r>
-        <w:rPr>
-          <w:vertAlign w:val="superscript"/>
-        </w:rPr>
-        <w:t>2</w:t>
-      </w:r>
-      <w:r>
-        <w:t>)</w:t>
-      </w:r>
-    </w:p>
-    <w:p>
-      <w:r>
-        <w:t>n*getItem(j)  + addItem(</w:t>
-      </w:r>
-      <w:r>
-        <w:t>i+1</w:t>
-      </w:r>
-      <w:r>
-        <w:t>)</w:t>
-      </w:r>
-    </w:p>
-    <w:p>
-      <w:r>
-        <w:t>getItem(j) = on</w:t>
-      </w:r>
-    </w:p>
-    <w:p>
-      <w:r>
-        <w:t>addItem(i+1) = getItem(i+1) + 2</w:t>
-      </w:r>
-    </w:p>
-    <w:p/>
-    <w:p>
-      <w:r>
-        <w:t>method: O(n</w:t>
-      </w:r>
-      <w:r>
-        <w:rPr>
-          <w:vertAlign w:val="superscript"/>
-        </w:rPr>
-        <w:t>4</w:t>
-      </w:r>
-      <w:r>
-        <w:t>)</w:t>
-      </w:r>
-    </w:p>
     <w:p/>
     <w:p>
       <w:pPr>
@@ -449,7 +837,29 @@
         <w:rPr>
           <w:b/>
         </w:rPr>
-        <w:t xml:space="preserve">Private static void intersect(LLList </w:t>
+        <w:t xml:space="preserve">Private static void </w:t>
+      </w:r>
+      <w:proofErr w:type="gramStart"/>
+      <w:r>
+        <w:rPr>
+          <w:b/>
+        </w:rPr>
+        <w:t>intersect(</w:t>
+      </w:r>
+      <w:proofErr w:type="spellStart"/>
+      <w:proofErr w:type="gramEnd"/>
+      <w:r>
+        <w:rPr>
+          <w:b/>
+        </w:rPr>
+        <w:t>LLList</w:t>
+      </w:r>
+      <w:proofErr w:type="spellEnd"/>
+      <w:r>
+        <w:rPr>
+          <w:b/>
+        </w:rPr>
+        <w:t xml:space="preserve"> </w:t>
       </w:r>
       <w:r>
         <w:t>iList1</w:t>
@@ -458,7 +868,21 @@
         <w:rPr>
           <w:b/>
         </w:rPr>
-        <w:t xml:space="preserve">, LLList </w:t>
+        <w:t xml:space="preserve">, </w:t>
+      </w:r>
+      <w:proofErr w:type="spellStart"/>
+      <w:r>
+        <w:rPr>
+          <w:b/>
+        </w:rPr>
+        <w:t>LLList</w:t>
+      </w:r>
+      <w:proofErr w:type="spellEnd"/>
+      <w:r>
+        <w:rPr>
+          <w:b/>
+        </w:rPr>
+        <w:t xml:space="preserve"> </w:t>
       </w:r>
       <w:r>
         <w:t>iList2</w:t>
@@ -472,58 +896,162 @@
     </w:p>
     <w:p/>
     <w:p>
-      <w:r>
-        <w:t>LLList inters = new LLList();</w:t>
+      <w:proofErr w:type="spellStart"/>
+      <w:r>
+        <w:t>LLList</w:t>
+      </w:r>
+      <w:proofErr w:type="spellEnd"/>
+      <w:r>
+        <w:t xml:space="preserve"> inters = new </w:t>
+      </w:r>
+      <w:proofErr w:type="spellStart"/>
+      <w:proofErr w:type="gramStart"/>
+      <w:r>
+        <w:t>LLList</w:t>
+      </w:r>
+      <w:proofErr w:type="spellEnd"/>
+      <w:r>
+        <w:t>(</w:t>
+      </w:r>
+      <w:proofErr w:type="gramEnd"/>
+      <w:r>
+        <w:t>);</w:t>
       </w:r>
     </w:p>
     <w:p/>
     <w:p>
-      <w:r>
-        <w:t>ListIterator it1 = iList1.iterator();</w:t>
-      </w:r>
-    </w:p>
-    <w:p>
-      <w:r>
-        <w:t>ListIterator it2 = iList2.iterator():</w:t>
+      <w:proofErr w:type="spellStart"/>
+      <w:r>
+        <w:t>ListIterator</w:t>
+      </w:r>
+      <w:proofErr w:type="spellEnd"/>
+      <w:r>
+        <w:t xml:space="preserve"> it1 = </w:t>
+      </w:r>
+      <w:proofErr w:type="gramStart"/>
+      <w:r>
+        <w:t>iList1.iterator(</w:t>
+      </w:r>
+      <w:proofErr w:type="gramEnd"/>
+      <w:r>
+        <w:t>);</w:t>
+      </w:r>
+    </w:p>
+    <w:p>
+      <w:proofErr w:type="spellStart"/>
+      <w:r>
+        <w:t>ListIterator</w:t>
+      </w:r>
+      <w:proofErr w:type="spellEnd"/>
+      <w:r>
+        <w:t xml:space="preserve"> it2 = </w:t>
+      </w:r>
+      <w:proofErr w:type="gramStart"/>
+      <w:r>
+        <w:t>iList2.iterator(</w:t>
+      </w:r>
+      <w:proofErr w:type="gramEnd"/>
+      <w:r>
+        <w:t>):</w:t>
       </w:r>
     </w:p>
     <w:p/>
     <w:p>
-      <w:r>
-        <w:t>while( it1.hasNext() ){</w:t>
-      </w:r>
-    </w:p>
-    <w:p>
-      <w:r>
-        <w:t xml:space="preserve">    Object item1 = it1.next();</w:t>
+      <w:proofErr w:type="gramStart"/>
+      <w:r>
+        <w:t>while</w:t>
+      </w:r>
+      <w:proofErr w:type="gramEnd"/>
+      <w:r>
+        <w:t>( it1.hasNext() ){</w:t>
+      </w:r>
+    </w:p>
+    <w:p>
+      <w:r>
+        <w:t xml:space="preserve">    Object item1 = </w:t>
+      </w:r>
+      <w:proofErr w:type="gramStart"/>
+      <w:r>
+        <w:t>it1.next(</w:t>
+      </w:r>
+      <w:proofErr w:type="gramEnd"/>
+      <w:r>
+        <w:t>);</w:t>
       </w:r>
     </w:p>
     <w:p>
       <w:r>
         <w:t xml:space="preserve">    </w:t>
       </w:r>
-      <w:r>
-        <w:t>while( it2.hasNext() ){</w:t>
-      </w:r>
-    </w:p>
-    <w:p>
-      <w:r>
-        <w:t xml:space="preserve">        Object item2 = it2.next();</w:t>
-      </w:r>
-    </w:p>
-    <w:p>
-      <w:r>
-        <w:t xml:space="preserve">        if(item2.equals(item1)){</w:t>
-      </w:r>
-    </w:p>
-    <w:p>
-      <w:r>
-        <w:t xml:space="preserve">            inters.addItem(item2, inters.length());</w:t>
-      </w:r>
-    </w:p>
-    <w:p>
-      <w:r>
-        <w:t xml:space="preserve">            break;</w:t>
+      <w:proofErr w:type="gramStart"/>
+      <w:r>
+        <w:t>while</w:t>
+      </w:r>
+      <w:proofErr w:type="gramEnd"/>
+      <w:r>
+        <w:t>( it2.hasNext() ){</w:t>
+      </w:r>
+    </w:p>
+    <w:p>
+      <w:r>
+        <w:t xml:space="preserve">        Object item2 = </w:t>
+      </w:r>
+      <w:proofErr w:type="gramStart"/>
+      <w:r>
+        <w:t>it2.next(</w:t>
+      </w:r>
+      <w:proofErr w:type="gramEnd"/>
+      <w:r>
+        <w:t>);</w:t>
+      </w:r>
+    </w:p>
+    <w:p>
+      <w:r>
+        <w:t xml:space="preserve">        </w:t>
+      </w:r>
+      <w:proofErr w:type="gramStart"/>
+      <w:r>
+        <w:t>if</w:t>
+      </w:r>
+      <w:proofErr w:type="gramEnd"/>
+      <w:r>
+        <w:t>(item2.equals(item1)){</w:t>
+      </w:r>
+    </w:p>
+    <w:p>
+      <w:r>
+        <w:t xml:space="preserve">            </w:t>
+      </w:r>
+      <w:proofErr w:type="spellStart"/>
+      <w:proofErr w:type="gramStart"/>
+      <w:r>
+        <w:t>inters.addItem</w:t>
+      </w:r>
+      <w:proofErr w:type="spellEnd"/>
+      <w:proofErr w:type="gramEnd"/>
+      <w:r>
+        <w:t xml:space="preserve">(item2, </w:t>
+      </w:r>
+      <w:proofErr w:type="spellStart"/>
+      <w:r>
+        <w:t>inters.length</w:t>
+      </w:r>
+      <w:proofErr w:type="spellEnd"/>
+      <w:r>
+        <w:t>());</w:t>
+      </w:r>
+    </w:p>
+    <w:p>
+      <w:r>
+        <w:t xml:space="preserve">            </w:t>
+      </w:r>
+      <w:proofErr w:type="gramStart"/>
+      <w:r>
+        <w:t>break</w:t>
+      </w:r>
+      <w:proofErr w:type="gramEnd"/>
+      <w:r>
+        <w:t>;</w:t>
       </w:r>
     </w:p>
     <w:p>
@@ -577,18 +1105,59 @@
       </w:r>
     </w:p>
     <w:p/>
-    <w:p/>
-    <w:p>
-      <w:r>
-        <w:t>O(n</w:t>
-      </w:r>
-      <w:r>
-        <w:rPr>
+    <w:p>
+      <w:bookmarkStart w:id="0" w:name="_GoBack"/>
+      <w:bookmarkEnd w:id="0"/>
+    </w:p>
+    <w:p>
+      <w:r>
+        <w:t xml:space="preserve">We have 2 nested loops. </w:t>
+      </w:r>
+      <w:proofErr w:type="spellStart"/>
+      <w:proofErr w:type="gramStart"/>
+      <w:r>
+        <w:t>addItem</w:t>
+      </w:r>
+      <w:proofErr w:type="spellEnd"/>
+      <w:proofErr w:type="gramEnd"/>
+      <w:r>
+        <w:t xml:space="preserve"> is only reached on time in the second loop.</w:t>
+      </w:r>
+    </w:p>
+    <w:p>
+      <w:pPr>
+        <w:rPr>
+          <w:b/>
+        </w:rPr>
+      </w:pPr>
+      <w:r>
+        <w:t xml:space="preserve">Therefore, the worst case is </w:t>
+      </w:r>
+      <w:proofErr w:type="gramStart"/>
+      <w:r>
+        <w:rPr>
+          <w:b/>
+        </w:rPr>
+        <w:t>O(</w:t>
+      </w:r>
+      <w:proofErr w:type="gramEnd"/>
+      <w:r>
+        <w:rPr>
+          <w:b/>
+        </w:rPr>
+        <w:t>n</w:t>
+      </w:r>
+      <w:r>
+        <w:rPr>
+          <w:b/>
           <w:vertAlign w:val="superscript"/>
         </w:rPr>
         <w:t>2</w:t>
       </w:r>
       <w:r>
+        <w:rPr>
+          <w:b/>
+        </w:rPr>
         <w:t>)</w:t>
       </w:r>
     </w:p>
@@ -621,24 +1190,78 @@
           <w:b/>
         </w:rPr>
       </w:pPr>
-      <w:r>
-        <w:rPr>
-          <w:b/>
-        </w:rPr>
-        <w:t xml:space="preserve">public static DNode removeAllOccurences( DNode </w:t>
-      </w:r>
+      <w:proofErr w:type="gramStart"/>
+      <w:r>
+        <w:rPr>
+          <w:b/>
+        </w:rPr>
+        <w:t>public</w:t>
+      </w:r>
+      <w:proofErr w:type="gramEnd"/>
+      <w:r>
+        <w:rPr>
+          <w:b/>
+        </w:rPr>
+        <w:t xml:space="preserve"> static </w:t>
+      </w:r>
+      <w:proofErr w:type="spellStart"/>
+      <w:r>
+        <w:rPr>
+          <w:b/>
+        </w:rPr>
+        <w:t>DNode</w:t>
+      </w:r>
+      <w:proofErr w:type="spellEnd"/>
+      <w:r>
+        <w:rPr>
+          <w:b/>
+        </w:rPr>
+        <w:t xml:space="preserve"> </w:t>
+      </w:r>
+      <w:proofErr w:type="spellStart"/>
+      <w:r>
+        <w:rPr>
+          <w:b/>
+        </w:rPr>
+        <w:t>removeAllOccurences</w:t>
+      </w:r>
+      <w:proofErr w:type="spellEnd"/>
+      <w:r>
+        <w:rPr>
+          <w:b/>
+        </w:rPr>
+        <w:t xml:space="preserve">( </w:t>
+      </w:r>
+      <w:proofErr w:type="spellStart"/>
+      <w:r>
+        <w:rPr>
+          <w:b/>
+        </w:rPr>
+        <w:t>DNode</w:t>
+      </w:r>
+      <w:proofErr w:type="spellEnd"/>
+      <w:r>
+        <w:rPr>
+          <w:b/>
+        </w:rPr>
+        <w:t xml:space="preserve"> </w:t>
+      </w:r>
+      <w:proofErr w:type="spellStart"/>
       <w:r>
         <w:t>iFirstNode</w:t>
       </w:r>
+      <w:proofErr w:type="spellEnd"/>
       <w:r>
         <w:rPr>
           <w:b/>
         </w:rPr>
         <w:t xml:space="preserve">, char </w:t>
       </w:r>
+      <w:proofErr w:type="spellStart"/>
       <w:r>
         <w:t>iChar</w:t>
       </w:r>
+      <w:proofErr w:type="spellEnd"/>
       <w:r>
         <w:rPr>
           <w:b/>
@@ -649,15 +1272,39 @@
     <w:p/>
     <w:p>
       <w:r>
-        <w:t xml:space="preserve">    // base case</w:t>
-      </w:r>
-    </w:p>
-    <w:p>
-      <w:r>
-        <w:t xml:space="preserve">    if(</w:t>
-      </w:r>
-      <w:r>
-        <w:t xml:space="preserve"> iFirstNode == null</w:t>
+        <w:t xml:space="preserve">    // </w:t>
+      </w:r>
+      <w:proofErr w:type="gramStart"/>
+      <w:r>
+        <w:t>base</w:t>
+      </w:r>
+      <w:proofErr w:type="gramEnd"/>
+      <w:r>
+        <w:t xml:space="preserve"> case</w:t>
+      </w:r>
+    </w:p>
+    <w:p>
+      <w:r>
+        <w:t xml:space="preserve">    </w:t>
+      </w:r>
+      <w:proofErr w:type="gramStart"/>
+      <w:r>
+        <w:t>if</w:t>
+      </w:r>
+      <w:proofErr w:type="gramEnd"/>
+      <w:r>
+        <w:t>(</w:t>
+      </w:r>
+      <w:r>
+        <w:t xml:space="preserve"> </w:t>
+      </w:r>
+      <w:proofErr w:type="spellStart"/>
+      <w:r>
+        <w:t>iFirstNode</w:t>
+      </w:r>
+      <w:proofErr w:type="spellEnd"/>
+      <w:r>
+        <w:t xml:space="preserve"> == null</w:t>
       </w:r>
       <w:r>
         <w:t>)</w:t>
@@ -665,13 +1312,53 @@
     </w:p>
     <w:p>
       <w:r>
-        <w:t xml:space="preserve">    return null;</w:t>
+        <w:lastRenderedPageBreak/>
+        <w:t xml:space="preserve">    </w:t>
+      </w:r>
+      <w:proofErr w:type="gramStart"/>
+      <w:r>
+        <w:t>return</w:t>
+      </w:r>
+      <w:proofErr w:type="gramEnd"/>
+      <w:r>
+        <w:t xml:space="preserve"> null;</w:t>
       </w:r>
     </w:p>
     <w:p/>
     <w:p>
-      <w:r>
-        <w:t>DNode head = removeAllOcurrences(iFirstNode.next, iChar);</w:t>
+      <w:proofErr w:type="spellStart"/>
+      <w:r>
+        <w:t>DNode</w:t>
+      </w:r>
+      <w:proofErr w:type="spellEnd"/>
+      <w:r>
+        <w:t xml:space="preserve"> head = </w:t>
+      </w:r>
+      <w:proofErr w:type="spellStart"/>
+      <w:proofErr w:type="gramStart"/>
+      <w:r>
+        <w:t>removeAllOcurrences</w:t>
+      </w:r>
+      <w:proofErr w:type="spellEnd"/>
+      <w:r>
+        <w:t>(</w:t>
+      </w:r>
+      <w:proofErr w:type="spellStart"/>
+      <w:proofErr w:type="gramEnd"/>
+      <w:r>
+        <w:t>iFirstNode.next</w:t>
+      </w:r>
+      <w:proofErr w:type="spellEnd"/>
+      <w:r>
+        <w:t xml:space="preserve">, </w:t>
+      </w:r>
+      <w:proofErr w:type="spellStart"/>
+      <w:r>
+        <w:t>iChar</w:t>
+      </w:r>
+      <w:proofErr w:type="spellEnd"/>
+      <w:r>
+        <w:t>);</w:t>
       </w:r>
     </w:p>
     <w:p/>
@@ -680,8 +1367,29 @@
         <w:shd w:val="clear" w:color="auto" w:fill="FFFFFF"/>
         <w:spacing w:line="210" w:lineRule="atLeast"/>
       </w:pPr>
-      <w:r>
-        <w:t>if(iFirstNode.value.equals(iChar)){</w:t>
+      <w:proofErr w:type="gramStart"/>
+      <w:r>
+        <w:t>if</w:t>
+      </w:r>
+      <w:proofErr w:type="gramEnd"/>
+      <w:r>
+        <w:t>(</w:t>
+      </w:r>
+      <w:proofErr w:type="spellStart"/>
+      <w:r>
+        <w:t>iFirstNode.value.equals</w:t>
+      </w:r>
+      <w:proofErr w:type="spellEnd"/>
+      <w:r>
+        <w:t>(</w:t>
+      </w:r>
+      <w:proofErr w:type="spellStart"/>
+      <w:r>
+        <w:t>iChar</w:t>
+      </w:r>
+      <w:proofErr w:type="spellEnd"/>
+      <w:r>
+        <w:t>)){</w:t>
       </w:r>
     </w:p>
     <w:p>
@@ -690,7 +1398,15 @@
         <w:spacing w:line="210" w:lineRule="atLeast"/>
       </w:pPr>
       <w:r>
-        <w:t xml:space="preserve">    return head;</w:t>
+        <w:t xml:space="preserve">    </w:t>
+      </w:r>
+      <w:proofErr w:type="gramStart"/>
+      <w:r>
+        <w:t>return</w:t>
+      </w:r>
+      <w:proofErr w:type="gramEnd"/>
+      <w:r>
+        <w:t xml:space="preserve"> head;</w:t>
       </w:r>
     </w:p>
     <w:p>
@@ -707,8 +1423,13 @@
         <w:shd w:val="clear" w:color="auto" w:fill="FFFFFF"/>
         <w:spacing w:line="210" w:lineRule="atLeast"/>
       </w:pPr>
-      <w:r>
-        <w:t>else{</w:t>
+      <w:proofErr w:type="gramStart"/>
+      <w:r>
+        <w:t>else</w:t>
+      </w:r>
+      <w:proofErr w:type="gramEnd"/>
+      <w:r>
+        <w:t>{</w:t>
       </w:r>
     </w:p>
     <w:p>
@@ -717,7 +1438,15 @@
         <w:spacing w:line="210" w:lineRule="atLeast"/>
       </w:pPr>
       <w:r>
-        <w:t xml:space="preserve">    // update pointers and return new head</w:t>
+        <w:t xml:space="preserve">    // </w:t>
+      </w:r>
+      <w:proofErr w:type="gramStart"/>
+      <w:r>
+        <w:t>update</w:t>
+      </w:r>
+      <w:proofErr w:type="gramEnd"/>
+      <w:r>
+        <w:t xml:space="preserve"> pointers and return new head</w:t>
       </w:r>
     </w:p>
     <w:p>
@@ -726,7 +1455,15 @@
         <w:spacing w:line="210" w:lineRule="atLeast"/>
       </w:pPr>
       <w:r>
-        <w:t xml:space="preserve">    if(head != null)</w:t>
+        <w:t xml:space="preserve">    </w:t>
+      </w:r>
+      <w:proofErr w:type="gramStart"/>
+      <w:r>
+        <w:t>if</w:t>
+      </w:r>
+      <w:proofErr w:type="gramEnd"/>
+      <w:r>
+        <w:t>(head != null)</w:t>
       </w:r>
     </w:p>
     <w:p>
@@ -735,7 +1472,25 @@
         <w:spacing w:line="210" w:lineRule="atLeast"/>
       </w:pPr>
       <w:r>
-        <w:t xml:space="preserve">        head.prev = iFirstNode;</w:t>
+        <w:t xml:space="preserve">        </w:t>
+      </w:r>
+      <w:proofErr w:type="spellStart"/>
+      <w:proofErr w:type="gramStart"/>
+      <w:r>
+        <w:t>head.prev</w:t>
+      </w:r>
+      <w:proofErr w:type="spellEnd"/>
+      <w:proofErr w:type="gramEnd"/>
+      <w:r>
+        <w:t xml:space="preserve"> = </w:t>
+      </w:r>
+      <w:proofErr w:type="spellStart"/>
+      <w:r>
+        <w:t>iFirstNode</w:t>
+      </w:r>
+      <w:proofErr w:type="spellEnd"/>
+      <w:r>
+        <w:t>;</w:t>
       </w:r>
     </w:p>
     <w:p>
@@ -744,7 +1499,17 @@
         <w:spacing w:line="210" w:lineRule="atLeast"/>
       </w:pPr>
       <w:r>
-        <w:t xml:space="preserve">    iFirstNode.next = head;</w:t>
+        <w:t xml:space="preserve">    </w:t>
+      </w:r>
+      <w:proofErr w:type="spellStart"/>
+      <w:proofErr w:type="gramStart"/>
+      <w:r>
+        <w:t>iFirstNode.next</w:t>
+      </w:r>
+      <w:proofErr w:type="spellEnd"/>
+      <w:proofErr w:type="gramEnd"/>
+      <w:r>
+        <w:t xml:space="preserve"> = head;</w:t>
       </w:r>
     </w:p>
     <w:p>
@@ -753,7 +1518,23 @@
         <w:spacing w:line="210" w:lineRule="atLeast"/>
       </w:pPr>
       <w:r>
-        <w:t xml:space="preserve">    return iFirstNode;</w:t>
+        <w:t xml:space="preserve">    </w:t>
+      </w:r>
+      <w:proofErr w:type="gramStart"/>
+      <w:r>
+        <w:t>return</w:t>
+      </w:r>
+      <w:proofErr w:type="gramEnd"/>
+      <w:r>
+        <w:t xml:space="preserve"> </w:t>
+      </w:r>
+      <w:proofErr w:type="spellStart"/>
+      <w:r>
+        <w:t>iFirstNode</w:t>
+      </w:r>
+      <w:proofErr w:type="spellEnd"/>
+      <w:r>
+        <w:t>;</w:t>
       </w:r>
     </w:p>
     <w:p>
@@ -799,7 +1580,25 @@
           <w:sz w:val="28"/>
           <w:u w:val="single"/>
         </w:rPr>
-        <w:t>Testing for palindromes using a stack (10 pts)</w:t>
+        <w:t xml:space="preserve">Testing for palindromes using a stack (10 </w:t>
+      </w:r>
+      <w:proofErr w:type="spellStart"/>
+      <w:r>
+        <w:rPr>
+          <w:b/>
+          <w:sz w:val="28"/>
+          <w:u w:val="single"/>
+        </w:rPr>
+        <w:t>pts</w:t>
+      </w:r>
+      <w:proofErr w:type="spellEnd"/>
+      <w:r>
+        <w:rPr>
+          <w:b/>
+          <w:sz w:val="28"/>
+          <w:u w:val="single"/>
+        </w:rPr>
+        <w:t>)</w:t>
       </w:r>
     </w:p>
     <w:p/>
@@ -813,11 +1612,49 @@
         <w:rPr>
           <w:b/>
         </w:rPr>
-        <w:t xml:space="preserve">Public static bool isPalidrome(String </w:t>
-      </w:r>
+        <w:t xml:space="preserve">Public static </w:t>
+      </w:r>
+      <w:proofErr w:type="spellStart"/>
+      <w:r>
+        <w:rPr>
+          <w:b/>
+        </w:rPr>
+        <w:t>bool</w:t>
+      </w:r>
+      <w:proofErr w:type="spellEnd"/>
+      <w:r>
+        <w:rPr>
+          <w:b/>
+        </w:rPr>
+        <w:t xml:space="preserve"> </w:t>
+      </w:r>
+      <w:proofErr w:type="spellStart"/>
+      <w:proofErr w:type="gramStart"/>
+      <w:r>
+        <w:rPr>
+          <w:b/>
+        </w:rPr>
+        <w:t>isPalidrome</w:t>
+      </w:r>
+      <w:proofErr w:type="spellEnd"/>
+      <w:r>
+        <w:rPr>
+          <w:b/>
+        </w:rPr>
+        <w:t>(</w:t>
+      </w:r>
+      <w:proofErr w:type="gramEnd"/>
+      <w:r>
+        <w:rPr>
+          <w:b/>
+        </w:rPr>
+        <w:t xml:space="preserve">String </w:t>
+      </w:r>
+      <w:proofErr w:type="spellStart"/>
       <w:r>
         <w:t>iWord</w:t>
       </w:r>
+      <w:proofErr w:type="spellEnd"/>
       <w:r>
         <w:rPr>
           <w:b/>
@@ -831,88 +1668,282 @@
         <w:t>//</w:t>
       </w:r>
       <w:r>
-        <w:t xml:space="preserve"> l</w:t>
-      </w:r>
-      <w:bookmarkStart w:id="0" w:name="_GoBack"/>
-      <w:bookmarkEnd w:id="0"/>
-      <w:r>
-        <w:t>ength 1 or empty strings</w:t>
-      </w:r>
-    </w:p>
-    <w:p>
-      <w:r>
-        <w:t>if(iWords.length() &lt;= 1)</w:t>
-      </w:r>
-    </w:p>
-    <w:p>
-      <w:r>
-        <w:t xml:space="preserve">    return true;</w:t>
+        <w:t xml:space="preserve"> </w:t>
+      </w:r>
+      <w:proofErr w:type="gramStart"/>
+      <w:r>
+        <w:t>length</w:t>
+      </w:r>
+      <w:proofErr w:type="gramEnd"/>
+      <w:r>
+        <w:t xml:space="preserve"> 1 or empty strings</w:t>
+      </w:r>
+    </w:p>
+    <w:p>
+      <w:proofErr w:type="gramStart"/>
+      <w:r>
+        <w:t>if</w:t>
+      </w:r>
+      <w:proofErr w:type="gramEnd"/>
+      <w:r>
+        <w:t>(</w:t>
+      </w:r>
+      <w:proofErr w:type="spellStart"/>
+      <w:r>
+        <w:t>iWords.length</w:t>
+      </w:r>
+      <w:proofErr w:type="spellEnd"/>
+      <w:r>
+        <w:t>() &lt;= 1)</w:t>
+      </w:r>
+    </w:p>
+    <w:p>
+      <w:r>
+        <w:t xml:space="preserve">    </w:t>
+      </w:r>
+      <w:proofErr w:type="gramStart"/>
+      <w:r>
+        <w:t>return</w:t>
+      </w:r>
+      <w:proofErr w:type="gramEnd"/>
+      <w:r>
+        <w:t xml:space="preserve"> true;</w:t>
       </w:r>
     </w:p>
     <w:p/>
     <w:p>
-      <w:r>
-        <w:t>LLStack&lt;Character&gt; leftS</w:t>
-      </w:r>
-      <w:r>
-        <w:t xml:space="preserve">tack = </w:t>
-      </w:r>
-      <w:r>
-        <w:t>new LLStack&lt;</w:t>
+      <w:proofErr w:type="spellStart"/>
+      <w:r>
+        <w:t>LLStack</w:t>
+      </w:r>
+      <w:proofErr w:type="spellEnd"/>
+      <w:r>
+        <w:t xml:space="preserve">&lt;Character&gt; </w:t>
+      </w:r>
+      <w:proofErr w:type="spellStart"/>
+      <w:r>
+        <w:t>leftS</w:t>
+      </w:r>
+      <w:r>
+        <w:t>tack</w:t>
+      </w:r>
+      <w:proofErr w:type="spellEnd"/>
+      <w:r>
+        <w:t xml:space="preserve"> = </w:t>
+      </w:r>
+      <w:r>
+        <w:t xml:space="preserve">new </w:t>
+      </w:r>
+      <w:proofErr w:type="spellStart"/>
+      <w:r>
+        <w:t>LLStack</w:t>
+      </w:r>
+      <w:proofErr w:type="spellEnd"/>
+      <w:r>
+        <w:t>&lt;</w:t>
       </w:r>
       <w:r>
         <w:t xml:space="preserve"> </w:t>
       </w:r>
       <w:r>
-        <w:t>Character</w:t>
-      </w:r>
-      <w:r>
-        <w:t xml:space="preserve"> &gt;();</w:t>
+        <w:t>Character &gt;();</w:t>
       </w:r>
     </w:p>
     <w:p/>
     <w:p>
-      <w:r>
-        <w:t>for(int i = 0; i &lt;= iWord.length()/2; i++)</w:t>
+      <w:proofErr w:type="gramStart"/>
+      <w:r>
+        <w:t>for</w:t>
+      </w:r>
+      <w:proofErr w:type="gramEnd"/>
+      <w:r>
+        <w:t>(</w:t>
+      </w:r>
+      <w:proofErr w:type="spellStart"/>
+      <w:r>
+        <w:t>int</w:t>
+      </w:r>
+      <w:proofErr w:type="spellEnd"/>
+      <w:r>
+        <w:t xml:space="preserve"> </w:t>
+      </w:r>
+      <w:proofErr w:type="spellStart"/>
+      <w:r>
+        <w:t>i</w:t>
+      </w:r>
+      <w:proofErr w:type="spellEnd"/>
+      <w:r>
+        <w:t xml:space="preserve"> = 0; </w:t>
+      </w:r>
+      <w:proofErr w:type="spellStart"/>
+      <w:r>
+        <w:t>i</w:t>
+      </w:r>
+      <w:proofErr w:type="spellEnd"/>
+      <w:r>
+        <w:t xml:space="preserve"> &lt;= </w:t>
+      </w:r>
+      <w:proofErr w:type="spellStart"/>
+      <w:r>
+        <w:t>iWord.length</w:t>
+      </w:r>
+      <w:proofErr w:type="spellEnd"/>
+      <w:r>
+        <w:t xml:space="preserve">()/2; </w:t>
+      </w:r>
+      <w:proofErr w:type="spellStart"/>
+      <w:r>
+        <w:t>i</w:t>
+      </w:r>
+      <w:proofErr w:type="spellEnd"/>
+      <w:r>
+        <w:t>++)</w:t>
       </w:r>
     </w:p>
     <w:p>
       <w:r>
         <w:t xml:space="preserve">    </w:t>
       </w:r>
-      <w:r>
-        <w:t>leftS</w:t>
-      </w:r>
-      <w:r>
-        <w:t xml:space="preserve">tack.push( </w:t>
-      </w:r>
-      <w:r>
-        <w:t>iWord</w:t>
-      </w:r>
-      <w:r>
-        <w:t>.charAt(i) );</w:t>
-      </w:r>
-    </w:p>
-    <w:p>
-      <w:pPr>
-        <w:rPr>
-          <w:b/>
-        </w:rPr>
-      </w:pPr>
-    </w:p>
-    <w:p>
-      <w:r>
-        <w:t>for(int i = iWord.length()/2; i&lt; iWord.length(); i++){</w:t>
-      </w:r>
-    </w:p>
-    <w:p>
-      <w:r>
-        <w:t xml:space="preserve">    if( iWords.charAt(i) != leftStack.pop() )</w:t>
-      </w:r>
-    </w:p>
-    <w:p>
-      <w:r>
-        <w:t xml:space="preserve">        return false;</w:t>
+      <w:proofErr w:type="spellStart"/>
+      <w:proofErr w:type="gramStart"/>
+      <w:r>
+        <w:t>leftStack.push</w:t>
+      </w:r>
+      <w:proofErr w:type="spellEnd"/>
+      <w:proofErr w:type="gramEnd"/>
+      <w:r>
+        <w:t xml:space="preserve">( </w:t>
+      </w:r>
+      <w:proofErr w:type="spellStart"/>
+      <w:r>
+        <w:t>iWord.charAt</w:t>
+      </w:r>
+      <w:proofErr w:type="spellEnd"/>
+      <w:r>
+        <w:t>(</w:t>
+      </w:r>
+      <w:proofErr w:type="spellStart"/>
+      <w:r>
+        <w:t>i</w:t>
+      </w:r>
+      <w:proofErr w:type="spellEnd"/>
+      <w:r>
+        <w:t>) );</w:t>
+      </w:r>
+    </w:p>
+    <w:p>
+      <w:pPr>
+        <w:rPr>
+          <w:b/>
+        </w:rPr>
+      </w:pPr>
+    </w:p>
+    <w:p>
+      <w:proofErr w:type="gramStart"/>
+      <w:r>
+        <w:t>for</w:t>
+      </w:r>
+      <w:proofErr w:type="gramEnd"/>
+      <w:r>
+        <w:t>(</w:t>
+      </w:r>
+      <w:proofErr w:type="spellStart"/>
+      <w:r>
+        <w:t>int</w:t>
+      </w:r>
+      <w:proofErr w:type="spellEnd"/>
+      <w:r>
+        <w:t xml:space="preserve"> </w:t>
+      </w:r>
+      <w:proofErr w:type="spellStart"/>
+      <w:r>
+        <w:t>i</w:t>
+      </w:r>
+      <w:proofErr w:type="spellEnd"/>
+      <w:r>
+        <w:t xml:space="preserve"> = </w:t>
+      </w:r>
+      <w:proofErr w:type="spellStart"/>
+      <w:r>
+        <w:t>iWord.length</w:t>
+      </w:r>
+      <w:proofErr w:type="spellEnd"/>
+      <w:r>
+        <w:t xml:space="preserve">()/2; </w:t>
+      </w:r>
+      <w:proofErr w:type="spellStart"/>
+      <w:r>
+        <w:t>i</w:t>
+      </w:r>
+      <w:proofErr w:type="spellEnd"/>
+      <w:r>
+        <w:t xml:space="preserve">&lt; </w:t>
+      </w:r>
+      <w:proofErr w:type="spellStart"/>
+      <w:r>
+        <w:t>iWord.length</w:t>
+      </w:r>
+      <w:proofErr w:type="spellEnd"/>
+      <w:r>
+        <w:t xml:space="preserve">(); </w:t>
+      </w:r>
+      <w:proofErr w:type="spellStart"/>
+      <w:r>
+        <w:t>i</w:t>
+      </w:r>
+      <w:proofErr w:type="spellEnd"/>
+      <w:r>
+        <w:t>++){</w:t>
+      </w:r>
+    </w:p>
+    <w:p>
+      <w:r>
+        <w:t xml:space="preserve">    </w:t>
+      </w:r>
+      <w:proofErr w:type="gramStart"/>
+      <w:r>
+        <w:t>if</w:t>
+      </w:r>
+      <w:proofErr w:type="gramEnd"/>
+      <w:r>
+        <w:t xml:space="preserve">( </w:t>
+      </w:r>
+      <w:proofErr w:type="spellStart"/>
+      <w:r>
+        <w:t>iWords.charAt</w:t>
+      </w:r>
+      <w:proofErr w:type="spellEnd"/>
+      <w:r>
+        <w:t>(</w:t>
+      </w:r>
+      <w:proofErr w:type="spellStart"/>
+      <w:r>
+        <w:t>i</w:t>
+      </w:r>
+      <w:proofErr w:type="spellEnd"/>
+      <w:r>
+        <w:t xml:space="preserve">) != </w:t>
+      </w:r>
+      <w:proofErr w:type="spellStart"/>
+      <w:r>
+        <w:t>leftStack.pop</w:t>
+      </w:r>
+      <w:proofErr w:type="spellEnd"/>
+      <w:r>
+        <w:t>() )</w:t>
+      </w:r>
+    </w:p>
+    <w:p>
+      <w:r>
+        <w:t xml:space="preserve">        </w:t>
+      </w:r>
+      <w:proofErr w:type="gramStart"/>
+      <w:r>
+        <w:t>return</w:t>
+      </w:r>
+      <w:proofErr w:type="gramEnd"/>
+      <w:r>
+        <w:t xml:space="preserve"> false;</w:t>
       </w:r>
     </w:p>
     <w:p>
@@ -922,8 +1953,13 @@
     </w:p>
     <w:p/>
     <w:p>
-      <w:r>
-        <w:t>return true;</w:t>
+      <w:proofErr w:type="gramStart"/>
+      <w:r>
+        <w:t>return</w:t>
+      </w:r>
+      <w:proofErr w:type="gramEnd"/>
+      <w:r>
+        <w:t xml:space="preserve"> true;</w:t>
       </w:r>
     </w:p>
     <w:p>
@@ -1734,6 +2770,7 @@
   <w:style w:type="character" w:default="1" w:styleId="DefaultParagraphFont">
     <w:name w:val="Default Paragraph Font"/>
     <w:uiPriority w:val="1"/>
+    <w:semiHidden/>
     <w:unhideWhenUsed/>
   </w:style>
   <w:style w:type="table" w:default="1" w:styleId="TableNormal">
@@ -1779,6 +2816,43 @@
       <w:rFonts w:ascii="Courier" w:eastAsiaTheme="minorEastAsia" w:hAnsi="Courier" w:cs="Courier"/>
       <w:sz w:val="20"/>
       <w:szCs w:val="20"/>
+    </w:rPr>
+  </w:style>
+  <w:style w:type="character" w:styleId="PlaceholderText">
+    <w:name w:val="Placeholder Text"/>
+    <w:basedOn w:val="DefaultParagraphFont"/>
+    <w:uiPriority w:val="99"/>
+    <w:semiHidden/>
+    <w:rsid w:val="000C5089"/>
+    <w:rPr>
+      <w:color w:val="808080"/>
+    </w:rPr>
+  </w:style>
+  <w:style w:type="paragraph" w:styleId="BalloonText">
+    <w:name w:val="Balloon Text"/>
+    <w:basedOn w:val="Normal"/>
+    <w:link w:val="BalloonTextChar"/>
+    <w:uiPriority w:val="99"/>
+    <w:semiHidden/>
+    <w:unhideWhenUsed/>
+    <w:rsid w:val="000C5089"/>
+    <w:rPr>
+      <w:rFonts w:ascii="Lucida Grande" w:hAnsi="Lucida Grande"/>
+      <w:sz w:val="18"/>
+      <w:szCs w:val="18"/>
+    </w:rPr>
+  </w:style>
+  <w:style w:type="character" w:customStyle="1" w:styleId="BalloonTextChar">
+    <w:name w:val="Balloon Text Char"/>
+    <w:basedOn w:val="DefaultParagraphFont"/>
+    <w:link w:val="BalloonText"/>
+    <w:uiPriority w:val="99"/>
+    <w:semiHidden/>
+    <w:rsid w:val="000C5089"/>
+    <w:rPr>
+      <w:rFonts w:ascii="Lucida Grande" w:hAnsi="Lucida Grande"/>
+      <w:sz w:val="18"/>
+      <w:szCs w:val="18"/>
     </w:rPr>
   </w:style>
 </w:styles>
@@ -1943,6 +3017,7 @@
   <w:style w:type="character" w:default="1" w:styleId="DefaultParagraphFont">
     <w:name w:val="Default Paragraph Font"/>
     <w:uiPriority w:val="1"/>
+    <w:semiHidden/>
     <w:unhideWhenUsed/>
   </w:style>
   <w:style w:type="table" w:default="1" w:styleId="TableNormal">
@@ -1988,6 +3063,43 @@
       <w:rFonts w:ascii="Courier" w:eastAsiaTheme="minorEastAsia" w:hAnsi="Courier" w:cs="Courier"/>
       <w:sz w:val="20"/>
       <w:szCs w:val="20"/>
+    </w:rPr>
+  </w:style>
+  <w:style w:type="character" w:styleId="PlaceholderText">
+    <w:name w:val="Placeholder Text"/>
+    <w:basedOn w:val="DefaultParagraphFont"/>
+    <w:uiPriority w:val="99"/>
+    <w:semiHidden/>
+    <w:rsid w:val="000C5089"/>
+    <w:rPr>
+      <w:color w:val="808080"/>
+    </w:rPr>
+  </w:style>
+  <w:style w:type="paragraph" w:styleId="BalloonText">
+    <w:name w:val="Balloon Text"/>
+    <w:basedOn w:val="Normal"/>
+    <w:link w:val="BalloonTextChar"/>
+    <w:uiPriority w:val="99"/>
+    <w:semiHidden/>
+    <w:unhideWhenUsed/>
+    <w:rsid w:val="000C5089"/>
+    <w:rPr>
+      <w:rFonts w:ascii="Lucida Grande" w:hAnsi="Lucida Grande"/>
+      <w:sz w:val="18"/>
+      <w:szCs w:val="18"/>
+    </w:rPr>
+  </w:style>
+  <w:style w:type="character" w:customStyle="1" w:styleId="BalloonTextChar">
+    <w:name w:val="Balloon Text Char"/>
+    <w:basedOn w:val="DefaultParagraphFont"/>
+    <w:link w:val="BalloonText"/>
+    <w:uiPriority w:val="99"/>
+    <w:semiHidden/>
+    <w:rsid w:val="000C5089"/>
+    <w:rPr>
+      <w:rFonts w:ascii="Lucida Grande" w:hAnsi="Lucida Grande"/>
+      <w:sz w:val="18"/>
+      <w:szCs w:val="18"/>
     </w:rPr>
   </w:style>
 </w:styles>

</xml_diff>

<commit_message>
WIP: fix syntax errors in written
</commit_message>
<xml_diff>
--- a/ps3/Problem set 3.docx
+++ b/ps3/Problem set 3.docx
@@ -229,6 +229,9 @@
       <w:r>
         <w:t xml:space="preserve"> )</w:t>
       </w:r>
+      <w:r>
+        <w:t>;</w:t>
+      </w:r>
     </w:p>
     <w:p/>
     <w:p>
@@ -251,7 +254,13 @@
       <w:proofErr w:type="spellStart"/>
       <w:proofErr w:type="gramStart"/>
       <w:r>
-        <w:t>printOddRecursive</w:t>
+        <w:t>printOdd</w:t>
+      </w:r>
+      <w:r>
+        <w:t>s</w:t>
+      </w:r>
+      <w:r>
+        <w:t>Recursive</w:t>
       </w:r>
       <w:proofErr w:type="spellEnd"/>
       <w:proofErr w:type="gramEnd"/>
@@ -265,6 +274,9 @@
       <w:proofErr w:type="spellEnd"/>
       <w:r>
         <w:t>)</w:t>
+      </w:r>
+      <w:r>
+        <w:t>;</w:t>
       </w:r>
     </w:p>
     <w:p>
@@ -460,6 +472,9 @@
       <w:r>
         <w:t xml:space="preserve"> )</w:t>
       </w:r>
+      <w:r>
+        <w:t>;</w:t>
+      </w:r>
     </w:p>
     <w:p/>
     <w:p>
@@ -593,12 +608,12 @@
     <w:p/>
     <w:p>
       <w:r>
+        <w:t>Assuming:</w:t>
+      </w:r>
+    </w:p>
+    <w:p>
+      <w:r>
         <w:lastRenderedPageBreak/>
-        <w:t>Assuming:</w:t>
-      </w:r>
-    </w:p>
-    <w:p>
-      <w:r>
         <w:t xml:space="preserve">- </w:t>
       </w:r>
       <w:proofErr w:type="gramStart"/>
@@ -607,15 +622,7 @@
       </w:r>
       <w:proofErr w:type="gramEnd"/>
       <w:r>
-        <w:t xml:space="preserve"> first list has </w:t>
-      </w:r>
-      <w:proofErr w:type="spellStart"/>
-      <w:r>
-        <w:t>a</w:t>
-      </w:r>
-      <w:proofErr w:type="spellEnd"/>
-      <w:r>
-        <w:t xml:space="preserve"> length of n.</w:t>
+        <w:t xml:space="preserve"> first list has a length of n.</w:t>
       </w:r>
     </w:p>
     <w:p>
@@ -645,14 +652,7 @@
               <w:rFonts w:ascii="Cambria Math" w:hAnsi="Cambria Math"/>
               <w:color w:val="FF0000"/>
             </w:rPr>
-            <m:t>n*</m:t>
-          </m:r>
-          <m:r>
-            <w:rPr>
-              <w:rFonts w:ascii="Cambria Math" w:hAnsi="Cambria Math"/>
-              <w:color w:val="FF0000"/>
-            </w:rPr>
-            <m:t>(</m:t>
+            <m:t>n*(</m:t>
           </m:r>
           <m:nary>
             <m:naryPr>
@@ -698,19 +698,7 @@
             <w:rPr>
               <w:rFonts w:ascii="Cambria Math" w:hAnsi="Cambria Math"/>
             </w:rPr>
-            <m:t xml:space="preserve"> +m)</m:t>
-          </m:r>
-          <m:r>
-            <w:rPr>
-              <w:rFonts w:ascii="Cambria Math" w:hAnsi="Cambria Math"/>
-            </w:rPr>
-            <m:t>+</m:t>
-          </m:r>
-          <m:r>
-            <w:rPr>
-              <w:rFonts w:ascii="Cambria Math" w:hAnsi="Cambria Math"/>
-            </w:rPr>
-            <m:t xml:space="preserve"> </m:t>
+            <m:t xml:space="preserve"> +m)+ </m:t>
           </m:r>
           <m:nary>
             <m:naryPr>
@@ -856,21 +844,27 @@
           <w:b/>
         </w:rPr>
       </w:pPr>
-      <w:r>
-        <w:rPr>
-          <w:b/>
-        </w:rPr>
-        <w:t xml:space="preserve">Private static void </w:t>
-      </w:r>
-      <w:proofErr w:type="gramStart"/>
-      <w:r>
-        <w:rPr>
-          <w:b/>
-        </w:rPr>
-        <w:t>intersect(</w:t>
-      </w:r>
-      <w:proofErr w:type="spellStart"/>
-      <w:proofErr w:type="gramEnd"/>
+      <w:proofErr w:type="gramStart"/>
+      <w:r>
+        <w:rPr>
+          <w:b/>
+        </w:rPr>
+        <w:t>p</w:t>
+      </w:r>
+      <w:r>
+        <w:rPr>
+          <w:b/>
+        </w:rPr>
+        <w:t>rivate</w:t>
+      </w:r>
+      <w:proofErr w:type="gramEnd"/>
+      <w:r>
+        <w:rPr>
+          <w:b/>
+        </w:rPr>
+        <w:t xml:space="preserve"> static void intersect(</w:t>
+      </w:r>
+      <w:proofErr w:type="spellStart"/>
       <w:r>
         <w:rPr>
           <w:b/>
@@ -963,7 +957,10 @@
     <w:p>
       <w:proofErr w:type="spellStart"/>
       <w:r>
-        <w:t>ListIterator</w:t>
+        <w:t>ListI</w:t>
+      </w:r>
+      <w:r>
+        <w:t>terator</w:t>
       </w:r>
       <w:proofErr w:type="spellEnd"/>
       <w:r>
@@ -975,7 +972,7 @@
       </w:r>
       <w:proofErr w:type="gramEnd"/>
       <w:r>
-        <w:t>):</w:t>
+        <w:t>);</w:t>
       </w:r>
     </w:p>
     <w:p/>
@@ -1352,7 +1349,6 @@
     </w:p>
     <w:p>
       <w:r>
-        <w:lastRenderedPageBreak/>
         <w:t xml:space="preserve">    </w:t>
       </w:r>
       <w:proofErr w:type="gramStart"/>
@@ -1372,7 +1368,12 @@
       </w:r>
       <w:proofErr w:type="spellEnd"/>
       <w:r>
-        <w:t xml:space="preserve"> head = </w:t>
+        <w:t xml:space="preserve"> head =</w:t>
+      </w:r>
+      <w:bookmarkStart w:id="0" w:name="_GoBack"/>
+      <w:bookmarkEnd w:id="0"/>
+      <w:r>
+        <w:t xml:space="preserve"> </w:t>
       </w:r>
       <w:proofErr w:type="spellStart"/>
       <w:proofErr w:type="gramStart"/>
@@ -2014,8 +2015,6 @@
         </w:rPr>
         <w:t>}</w:t>
       </w:r>
-      <w:bookmarkStart w:id="0" w:name="_GoBack"/>
-      <w:bookmarkEnd w:id="0"/>
     </w:p>
     <w:sectPr>
       <w:pgSz w:w="12240" w:h="15840"/>
@@ -2812,6 +2811,7 @@
   <w:style w:type="character" w:default="1" w:styleId="DefaultParagraphFont">
     <w:name w:val="Default Paragraph Font"/>
     <w:uiPriority w:val="1"/>
+    <w:semiHidden/>
     <w:unhideWhenUsed/>
   </w:style>
   <w:style w:type="table" w:default="1" w:styleId="TableNormal">
@@ -3058,6 +3058,7 @@
   <w:style w:type="character" w:default="1" w:styleId="DefaultParagraphFont">
     <w:name w:val="Default Paragraph Font"/>
     <w:uiPriority w:val="1"/>
+    <w:semiHidden/>
     <w:unhideWhenUsed/>
   </w:style>
   <w:style w:type="table" w:default="1" w:styleId="TableNormal">

</xml_diff>